<commit_message>
Issue #3 Dodělání základního enemy
</commit_message>
<xml_diff>
--- a/Dokumentace.docx
+++ b/Dokumentace.docx
@@ -3,20 +3,97 @@
 <w:document xmlns:wpc="http://schemas.microsoft.com/office/word/2010/wordprocessingCanvas" xmlns:cx="http://schemas.microsoft.com/office/drawing/2014/chartex" xmlns:cx1="http://schemas.microsoft.com/office/drawing/2015/9/8/chartex" xmlns:cx2="http://schemas.microsoft.com/office/drawing/2015/10/21/chartex" xmlns:cx3="http://schemas.microsoft.com/office/drawing/2016/5/9/chartex" xmlns:cx4="http://schemas.microsoft.com/office/drawing/2016/5/10/chartex" xmlns:cx5="http://schemas.microsoft.com/office/drawing/2016/5/11/chartex" xmlns:cx6="http://schemas.microsoft.com/office/drawing/2016/5/12/chartex" xmlns:cx7="http://schemas.microsoft.com/office/drawing/2016/5/13/chartex" xmlns:cx8="http://schemas.microsoft.com/office/drawing/2016/5/14/chartex" xmlns:mc="http://schemas.openxmlformats.org/markup-compatibility/2006" xmlns:aink="http://schemas.microsoft.com/office/drawing/2016/ink" xmlns:am3d="http://schemas.microsoft.com/office/drawing/2017/model3d" xmlns:o="urn:schemas-microsoft-com:office:office" xmlns:oel="http://schemas.microsoft.com/office/2019/extlst" xmlns:r="http://schemas.openxmlformats.org/officeDocument/2006/relationships" xmlns:m="http://schemas.openxmlformats.org/officeDocument/2006/math" xmlns:v="urn:schemas-microsoft-com:vml" xmlns:wp14="http://schemas.microsoft.com/office/word/2010/wordprocessingDrawing" xmlns:wp="http://schemas.openxmlformats.org/drawingml/2006/wordprocessingDrawing" xmlns:w10="urn:schemas-microsoft-com:office:word" xmlns:w="http://schemas.openxmlformats.org/wordprocessingml/2006/main" xmlns:w14="http://schemas.microsoft.com/office/word/2010/wordml" xmlns:w15="http://schemas.microsoft.com/office/word/2012/wordml" xmlns:w16cex="http://schemas.microsoft.com/office/word/2018/wordml/cex" xmlns:w16cid="http://schemas.microsoft.com/office/word/2016/wordml/cid" xmlns:w16="http://schemas.microsoft.com/office/word/2018/wordml" xmlns:w16sdtdh="http://schemas.microsoft.com/office/word/2020/wordml/sdtdatahash" xmlns:w16se="http://schemas.microsoft.com/office/word/2015/wordml/symex" xmlns:wpg="http://schemas.microsoft.com/office/word/2010/wordprocessingGroup" xmlns:wpi="http://schemas.microsoft.com/office/word/2010/wordprocessingInk" xmlns:wne="http://schemas.microsoft.com/office/word/2006/wordml" xmlns:wps="http://schemas.microsoft.com/office/word/2010/wordprocessingShape" mc:Ignorable="w14 w15 w16se w16cid w16 w16cex w16sdtdh wp14">
   <w:body>
     <w:p>
-      <w:r>
-        <w:t xml:space="preserve">Prefabs </w:t>
+      <w:proofErr w:type="spellStart"/>
+      <w:r>
+        <w:t>Prefabs</w:t>
+      </w:r>
+      <w:proofErr w:type="spellEnd"/>
+      <w:r>
+        <w:t xml:space="preserve"> </w:t>
       </w:r>
       <w:r>
         <w:sym w:font="Wingdings" w:char="F0E0"/>
       </w:r>
       <w:r>
-        <w:t xml:space="preserve"> každý gameObject se může uložit jakožto Prefab, předvytvořený objekt, který se bude ve scéně opakovat </w:t>
+        <w:t xml:space="preserve"> každý </w:t>
+      </w:r>
+      <w:proofErr w:type="spellStart"/>
+      <w:r>
+        <w:t>gameObject</w:t>
+      </w:r>
+      <w:proofErr w:type="spellEnd"/>
+      <w:r>
+        <w:t xml:space="preserve"> se může uložit jakožto </w:t>
+      </w:r>
+      <w:proofErr w:type="spellStart"/>
+      <w:r>
+        <w:t>Prefab</w:t>
+      </w:r>
+      <w:proofErr w:type="spellEnd"/>
+      <w:r>
+        <w:t xml:space="preserve">, </w:t>
+      </w:r>
+      <w:proofErr w:type="spellStart"/>
+      <w:r>
+        <w:t>předvytvořený</w:t>
+      </w:r>
+      <w:proofErr w:type="spellEnd"/>
+      <w:r>
+        <w:t xml:space="preserve"> objekt, který se bude ve scéně opakovat </w:t>
       </w:r>
       <w:r>
         <w:sym w:font="Wingdings" w:char="F0E0"/>
       </w:r>
       <w:r>
-        <w:t xml:space="preserve"> PlayerBullet</w:t>
+        <w:t xml:space="preserve"> </w:t>
+      </w:r>
+      <w:proofErr w:type="spellStart"/>
+      <w:r>
+        <w:t>PlayerBullet</w:t>
+      </w:r>
+      <w:proofErr w:type="spellEnd"/>
+    </w:p>
+    <w:p>
+      <w:proofErr w:type="spellStart"/>
+      <w:r>
+        <w:t>Time.DeltaTime</w:t>
+      </w:r>
+      <w:proofErr w:type="spellEnd"/>
+      <w:r>
+        <w:t xml:space="preserve"> </w:t>
+      </w:r>
+      <w:r>
+        <w:sym w:font="Wingdings" w:char="F0E0"/>
+      </w:r>
+      <w:r>
+        <w:t xml:space="preserve"> počet snímků za sekundu = na různých počítačích se bude pohybovat vše stejně rychle</w:t>
+      </w:r>
+    </w:p>
+    <w:p>
+      <w:r>
+        <w:t xml:space="preserve">Edit </w:t>
+      </w:r>
+      <w:proofErr w:type="spellStart"/>
+      <w:r>
+        <w:t>Layers</w:t>
+      </w:r>
+      <w:proofErr w:type="spellEnd"/>
+      <w:r>
+        <w:t xml:space="preserve"> </w:t>
+      </w:r>
+      <w:r>
+        <w:sym w:font="Wingdings" w:char="F0E0"/>
+      </w:r>
+      <w:r>
+        <w:t xml:space="preserve"> co má interagovat s čím – </w:t>
+      </w:r>
+      <w:proofErr w:type="gramStart"/>
+      <w:r>
+        <w:t>NEŘEŠÍ</w:t>
+      </w:r>
+      <w:proofErr w:type="gramEnd"/>
+      <w:r>
+        <w:t xml:space="preserve"> SE KOLIZE pouze, jestli objekt má nějak interagovat = nemusíme tedy řešit v kódu</w:t>
       </w:r>
     </w:p>
     <w:sectPr>

</xml_diff>

<commit_message>
Issue #9 Vytvořena 1. místnost
</commit_message>
<xml_diff>
--- a/Dokumentace.docx
+++ b/Dokumentace.docx
@@ -91,6 +91,18 @@
       </w:r>
       <w:r>
         <w:t xml:space="preserve"> linearní interpolace viz grafika</w:t>
+      </w:r>
+    </w:p>
+    <w:p/>
+    <w:p>
+      <w:r>
+        <w:t xml:space="preserve">Tilemap collider v kombinaci s Composite Collider </w:t>
+      </w:r>
+      <w:r>
+        <w:sym w:font="Wingdings" w:char="F0E8"/>
+      </w:r>
+      <w:r>
+        <w:t xml:space="preserve"> celá mapa je považována za jeden Collider</w:t>
       </w:r>
     </w:p>
     <w:sectPr>

</xml_diff>

<commit_message>
issue #10  + fix kolizí
</commit_message>
<xml_diff>
--- a/Dokumentace.docx
+++ b/Dokumentace.docx
@@ -295,6 +295,31 @@
       </w:r>
       <w:r>
         <w:tab/>
+      </w:r>
+      <w:r>
+        <w:t xml:space="preserve"> </w:t>
+      </w:r>
+      <w:r>
+        <w:t xml:space="preserve"> </w:t>
+      </w:r>
+    </w:p>
+    <w:p>
+      <w:proofErr w:type="spellStart"/>
+      <w:r>
+        <w:t>StartCoroutines</w:t>
+      </w:r>
+      <w:proofErr w:type="spellEnd"/>
+      <w:r>
+        <w:t xml:space="preserve">() </w:t>
+      </w:r>
+      <w:r>
+        <w:sym w:font="Wingdings" w:char="F0E0"/>
+      </w:r>
+      <w:r>
+        <w:t xml:space="preserve"> </w:t>
+      </w:r>
+      <w:r>
+        <w:t>https://docs.unity3d.com/Manual/Coroutines.html</w:t>
       </w:r>
     </w:p>
     <w:sectPr>

</xml_diff>

<commit_message>
issue #12 základní procedurální generace levelů
</commit_message>
<xml_diff>
--- a/Dokumentace.docx
+++ b/Dokumentace.docx
@@ -155,6 +155,28 @@
       </w:r>
       <w:r>
         <w:t xml:space="preserve"> lze „prokliknout“ k UI, myšleno, při překreslení tlačítka průhledným obrázkem lze stále klikat na tlačítka</w:t>
+      </w:r>
+    </w:p>
+    <w:p>
+      <w:r>
+        <w:t xml:space="preserve">K designu: esc klávesa </w:t>
+      </w:r>
+      <w:r>
+        <w:sym w:font="Wingdings" w:char="F0E0"/>
+      </w:r>
+      <w:r>
+        <w:t xml:space="preserve"> pause, nikdy se nevyužívá jako třeba vypnutí hry (hráč očekává pause)</w:t>
+      </w:r>
+    </w:p>
+    <w:p>
+      <w:r>
+        <w:t xml:space="preserve">Vnitřní třídy nejsou vidět </w:t>
+      </w:r>
+      <w:r>
+        <w:sym w:font="Wingdings" w:char="F0E0"/>
+      </w:r>
+      <w:r>
+        <w:t xml:space="preserve"> musí se přidat anotace [System.Serializable] (dědičnost z monobehavior tvoří komponentu, takže nutný samostatný script)</w:t>
       </w:r>
     </w:p>
     <w:sectPr>

</xml_diff>

<commit_message>
issue #16 Minimapa a velká mapa
</commit_message>
<xml_diff>
--- a/Dokumentace.docx
+++ b/Dokumentace.docx
@@ -182,6 +182,34 @@
     <w:p>
       <w:r>
         <w:t>Anotace [Header] blok kódu pod anotací (dokud není mezera) má v unity inspectoru nastavenou hlavičku a oddělena do sekcí</w:t>
+      </w:r>
+    </w:p>
+    <w:p>
+      <w:r>
+        <w:t xml:space="preserve">Culling mask v kameře </w:t>
+      </w:r>
+      <w:r>
+        <w:sym w:font="Wingdings" w:char="F0E0"/>
+      </w:r>
+      <w:r>
+        <w:t xml:space="preserve"> určení co kamera vlastně může vidět</w:t>
+      </w:r>
+    </w:p>
+    <w:p>
+      <w:r>
+        <w:t xml:space="preserve">RenderTexture v kameře </w:t>
+      </w:r>
+      <w:r>
+        <w:sym w:font="Wingdings" w:char="F0E0"/>
+      </w:r>
+      <w:r>
+        <w:t xml:space="preserve"> soubor, do kterého se ukládá, co zrovna kamera vidí </w:t>
+      </w:r>
+      <w:r>
+        <w:sym w:font="Wingdings" w:char="F0E0"/>
+      </w:r>
+      <w:r>
+        <w:t xml:space="preserve"> využití například v UI komponentě raw image (oproti klasickému Image nepoužívá sprite, ale texturu) = použítí k minimapě</w:t>
       </w:r>
     </w:p>
     <w:sectPr>

</xml_diff>

<commit_message>
issue #17 issue #18
hotovo
</commit_message>
<xml_diff>
--- a/Dokumentace.docx
+++ b/Dokumentace.docx
@@ -244,6 +244,23 @@
       </w:r>
       <w:r>
         <w:t xml:space="preserve"> ve scriptu GunPickUp – novaGun.transform.parent = PlayerController.instance.GunArm</w:t>
+      </w:r>
+    </w:p>
+    <w:p>
+      <w:r>
+        <w:t xml:space="preserve">Pohyb mezi levelama (scény) </w:t>
+      </w:r>
+      <w:r>
+        <w:sym w:font="Wingdings" w:char="F0E0"/>
+      </w:r>
+      <w:r>
+        <w:t xml:space="preserve"> trackovaní hráče, jeho staty a zbraně se musí přenést do další scény </w:t>
+      </w:r>
+      <w:r>
+        <w:sym w:font="Wingdings" w:char="F0E0"/>
+      </w:r>
+      <w:r>
+        <w:t xml:space="preserve"> Gameobject PlayerTracker – ukládání a načítání zdraví, peněz. Ve třídě PlayerController nastavení v Awake metodě DontDestroyOnLoad(gameObject – objekt, ke kterému je připojený script);</w:t>
       </w:r>
     </w:p>
     <w:sectPr>

</xml_diff>